<commit_message>
[ENH] Criação do menu, cutescene e novo arquivo capx com segunda fase.
</commit_message>
<xml_diff>
--- a/Roteiro.docx
+++ b/Roteiro.docx
@@ -74,8 +74,6 @@
       <w:r>
         <w:t>Hudson</w:t>
       </w:r>
-      <w:bookmarkStart w:id="0" w:name="_GoBack"/>
-      <w:bookmarkEnd w:id="0"/>
     </w:p>
     <w:p>
       <w:pPr>
@@ -94,10 +92,10 @@
         <w:jc w:val="center"/>
       </w:pPr>
       <w:r>
-        <w:t>Boy in</w:t>
-      </w:r>
-      <w:r>
-        <w:t xml:space="preserve"> Science</w:t>
+        <w:t>Brothers</w:t>
+      </w:r>
+      <w:r>
+        <w:t xml:space="preserve"> in Science</w:t>
       </w:r>
     </w:p>
     <w:p>
@@ -130,10 +128,16 @@
         <w:t xml:space="preserve">O jogo conta </w:t>
       </w:r>
       <w:r>
-        <w:t xml:space="preserve">a história de </w:t>
-      </w:r>
-      <w:r>
-        <w:t>um garoto cientista que durante uma de suas experiência esbarrou em uma máquina do tempo e acabou acidentalmente sendo atingido pela maquina e voltando em uma data desconhecida.</w:t>
+        <w:t>a história de</w:t>
+      </w:r>
+      <w:r>
+        <w:t xml:space="preserve"> dois irmãos aficionados por ciência. Um belo dia no laboratório, um incidente causado por uma de suas experiências, transportou um dos irmãos em </w:t>
+      </w:r>
+      <w:r>
+        <w:t xml:space="preserve">uma </w:t>
+      </w:r>
+      <w:r>
+        <w:t>viagem no tempo. Agora, ele se aventura em diversas épocas no tempo e espaço a procura do buraco de minhoca, que o levará de volta ao presente.</w:t>
       </w:r>
       <w:r>
         <w:br/>
@@ -145,12 +149,6 @@
         <w:ind w:left="720"/>
       </w:pPr>
       <w:r>
-        <w:t>Ele confuso a primeiro momen</w:t>
-      </w:r>
-      <w:r>
-        <w:t xml:space="preserve">to olhou ao redor e figurou que foi levado ao tempo da cavernas mas a fenda do tempo não estava logo a vista. </w:t>
-      </w:r>
-      <w:r>
         <w:br/>
       </w:r>
     </w:p>
@@ -169,11 +167,15 @@
       </w:r>
       <w:r>
         <w:tab/>
-        <w:t>Após observar ao seu redor rapidamente pensou que havia rapidamente achar a fenda para que ela não desapareça e que ele fique preso naqu</w:t>
-      </w:r>
-      <w:r>
-        <w:t>ela época.</w:t>
-      </w:r>
+      </w:r>
+      <w:r>
+        <w:t>A primeira fase se passa na pré-história.</w:t>
+      </w:r>
+    </w:p>
+    <w:p>
+      <w:pPr>
+        <w:pStyle w:val="Standard"/>
+      </w:pPr>
     </w:p>
     <w:p>
       <w:pPr>
@@ -181,7 +183,21 @@
       </w:pPr>
       <w:r>
         <w:tab/>
-        <w:t>Então havia obstáculos e criaturas que viriam a atrapalha-lo.</w:t>
+      </w:r>
+      <w:r>
+        <w:t xml:space="preserve">A </w:t>
+      </w:r>
+      <w:r>
+        <w:t>segunda</w:t>
+      </w:r>
+      <w:r>
+        <w:t xml:space="preserve"> fase se passa </w:t>
+      </w:r>
+      <w:r>
+        <w:t>na época escura</w:t>
+      </w:r>
+      <w:r>
+        <w:t>.</w:t>
       </w:r>
     </w:p>
     <w:p>
@@ -190,25 +206,6 @@
       </w:pPr>
       <w:r>
         <w:tab/>
-        <w:t xml:space="preserve">Na segunda fase ele se </w:t>
-      </w:r>
-      <w:r>
-        <w:t>vê</w:t>
-      </w:r>
-      <w:r>
-        <w:t xml:space="preserve"> na </w:t>
-      </w:r>
-      <w:r>
-        <w:t>época</w:t>
-      </w:r>
-      <w:r>
-        <w:t xml:space="preserve"> medieval e novamente ele tera que procurar a fenda mesmo com todas as </w:t>
-      </w:r>
-      <w:r>
-        <w:t>questões</w:t>
-      </w:r>
-      <w:r>
-        <w:t xml:space="preserve"> do ambiente.</w:t>
       </w:r>
     </w:p>
     <w:p>
@@ -217,17 +214,13 @@
       </w:pPr>
       <w:r>
         <w:tab/>
-        <w:t>Na terceira fase Isaac acabou caindo na linha do temp</w:t>
-      </w:r>
-      <w:r>
-        <w:t xml:space="preserve">o da revolução industrial e de novo se viu cheio de </w:t>
-      </w:r>
-      <w:r>
-        <w:t>obstáculos</w:t>
-      </w:r>
-      <w:r>
-        <w:t xml:space="preserve"> para tentar voltar para sua linha de tempo.</w:t>
-      </w:r>
+        <w:t>A terceira fase se passa no faroeste</w:t>
+      </w:r>
+    </w:p>
+    <w:p>
+      <w:pPr>
+        <w:pStyle w:val="Standard"/>
+      </w:pPr>
     </w:p>
     <w:p>
       <w:pPr>
@@ -235,17 +228,27 @@
       </w:pPr>
       <w:r>
         <w:tab/>
-        <w:t>Na quarta fase ele percebeu que deu um salto no tempo alem até de sua realidade, admirado com tantas novidades ao seu redor, por tantas tecnologias</w:t>
-      </w:r>
-      <w:r>
-        <w:t xml:space="preserve"> a frente de seu tempo e até havia imaginado ou projetado para o futuro, mas mesmo assim teve de procurar pela fenda temporal pois ele sabia que poderia ocasionar em um colapso temporal a sua não volta </w:t>
-      </w:r>
-      <w:r>
-        <w:t>à linha</w:t>
-      </w:r>
-      <w:r>
-        <w:t xml:space="preserve"> do tempo que ele vivia.</w:t>
-      </w:r>
+        <w:t>A quarta fase se passa no futuro.</w:t>
+      </w:r>
+    </w:p>
+    <w:p>
+      <w:pPr>
+        <w:pStyle w:val="Standard"/>
+      </w:pPr>
+    </w:p>
+    <w:p>
+      <w:pPr>
+        <w:pStyle w:val="Standard"/>
+      </w:pPr>
+      <w:r>
+        <w:tab/>
+        <w:t>Final – de Volta ao laboratório</w:t>
+      </w:r>
+    </w:p>
+    <w:p>
+      <w:pPr>
+        <w:pStyle w:val="Standard"/>
+      </w:pPr>
     </w:p>
     <w:p>
       <w:pPr>
@@ -280,6 +283,18 @@
     <w:p>
       <w:pPr>
         <w:pStyle w:val="Standard"/>
+        <w:numPr>
+          <w:ilvl w:val="0"/>
+          <w:numId w:val="8"/>
+        </w:numPr>
+      </w:pPr>
+      <w:r>
+        <w:t>Lea</w:t>
+      </w:r>
+    </w:p>
+    <w:p>
+      <w:pPr>
+        <w:pStyle w:val="Standard"/>
       </w:pPr>
     </w:p>
     <w:p>
@@ -307,72 +322,20 @@
     <w:p>
       <w:pPr>
         <w:pStyle w:val="Standard"/>
-        <w:ind w:left="720" w:hanging="360"/>
-      </w:pPr>
-    </w:p>
-    <w:p>
-      <w:pPr>
-        <w:pStyle w:val="Standard"/>
-        <w:numPr>
-          <w:ilvl w:val="3"/>
-          <w:numId w:val="3"/>
-        </w:numPr>
-        <w:ind w:left="720"/>
-      </w:pPr>
-      <w:r>
-        <w:t>Tempos das cavernas;</w:t>
-      </w:r>
-    </w:p>
-    <w:p>
-      <w:pPr>
-        <w:pStyle w:val="Standard"/>
-        <w:numPr>
-          <w:ilvl w:val="3"/>
-          <w:numId w:val="3"/>
-        </w:numPr>
-        <w:ind w:left="720"/>
-      </w:pPr>
-      <w:r>
-        <w:t>Idade média;</w:t>
-      </w:r>
-    </w:p>
-    <w:p>
-      <w:pPr>
-        <w:pStyle w:val="Standard"/>
-        <w:numPr>
-          <w:ilvl w:val="3"/>
-          <w:numId w:val="3"/>
-        </w:numPr>
-        <w:ind w:left="720"/>
-      </w:pPr>
-      <w:r>
-        <w:t>Evolução industrial;</w:t>
-      </w:r>
-    </w:p>
-    <w:p>
-      <w:pPr>
-        <w:pStyle w:val="Standard"/>
-        <w:numPr>
-          <w:ilvl w:val="3"/>
-          <w:numId w:val="3"/>
-        </w:numPr>
-        <w:ind w:left="720"/>
-      </w:pPr>
-      <w:r>
-        <w:t>Futuro distante;</w:t>
-      </w:r>
-    </w:p>
-    <w:p>
-      <w:pPr>
-        <w:pStyle w:val="Standard"/>
-      </w:pPr>
-    </w:p>
-    <w:p>
-      <w:pPr>
-        <w:pStyle w:val="Standard"/>
-      </w:pPr>
-      <w:r>
-        <w:lastRenderedPageBreak/>
+      </w:pPr>
+    </w:p>
+    <w:p>
+      <w:pPr>
+        <w:pStyle w:val="Standard"/>
+      </w:pPr>
+      <w:bookmarkStart w:id="0" w:name="_GoBack"/>
+      <w:bookmarkEnd w:id="0"/>
+    </w:p>
+    <w:p>
+      <w:pPr>
+        <w:pStyle w:val="Standard"/>
+      </w:pPr>
+      <w:r>
         <w:t>Níveis</w:t>
       </w:r>
     </w:p>
@@ -985,19 +948,15 @@
   </w:num>
   <w:num w:numId="6">
     <w:abstractNumId w:val="2"/>
-    <w:lvlOverride w:ilvl="0"/>
   </w:num>
   <w:num w:numId="7">
     <w:abstractNumId w:val="4"/>
-    <w:lvlOverride w:ilvl="0"/>
   </w:num>
   <w:num w:numId="8">
     <w:abstractNumId w:val="3"/>
-    <w:lvlOverride w:ilvl="0"/>
   </w:num>
   <w:num w:numId="9">
     <w:abstractNumId w:val="1"/>
-    <w:lvlOverride w:ilvl="0"/>
   </w:num>
 </w:numbering>
 </file>

</xml_diff>